<commit_message>
added comments for better understanding and almost completed documentation
</commit_message>
<xml_diff>
--- a/Documentation.docx
+++ b/Documentation.docx
@@ -5,10 +5,10 @@
     <w:p>
       <w:pPr>
         <w:pStyle w:val="Heading1"/>
-        <w:jc w:val="both"/>
+        <w:jc w:val="center"/>
       </w:pPr>
       <w:bookmarkStart w:id="0" w:name="_Ref216469783"/>
-      <w:bookmarkStart w:id="1" w:name="_Toc216532798"/>
+      <w:bookmarkStart w:id="1" w:name="_Toc216618430"/>
       <w:r>
         <w:t>Documentation</w:t>
       </w:r>
@@ -55,7 +55,6 @@
             <w:tabs>
               <w:tab w:val="right" w:leader="dot" w:pos="9016"/>
             </w:tabs>
-            <w:jc w:val="both"/>
             <w:rPr>
               <w:rFonts w:eastAsiaTheme="minorEastAsia"/>
               <w:noProof/>
@@ -71,7 +70,7 @@
           <w:r>
             <w:fldChar w:fldCharType="separate"/>
           </w:r>
-          <w:hyperlink w:anchor="_Toc216532798" w:history="1">
+          <w:hyperlink w:anchor="_Toc216618430" w:history="1">
             <w:r>
               <w:rPr>
                 <w:rStyle w:val="Hyperlink"/>
@@ -98,7 +97,7 @@
                 <w:noProof/>
                 <w:webHidden/>
               </w:rPr>
-              <w:instrText xml:space="preserve"> PAGEREF _Toc216532798 \h </w:instrText>
+              <w:instrText xml:space="preserve"> PAGEREF _Toc216618430 \h </w:instrText>
             </w:r>
             <w:r>
               <w:rPr>
@@ -135,14 +134,13 @@
             <w:tabs>
               <w:tab w:val="right" w:leader="dot" w:pos="9016"/>
             </w:tabs>
-            <w:jc w:val="both"/>
             <w:rPr>
               <w:rFonts w:eastAsiaTheme="minorEastAsia"/>
               <w:noProof/>
               <w:lang w:eastAsia="en-GB"/>
             </w:rPr>
           </w:pPr>
-          <w:hyperlink w:anchor="_Toc216532799" w:history="1">
+          <w:hyperlink w:anchor="_Toc216618431" w:history="1">
             <w:r>
               <w:rPr>
                 <w:rStyle w:val="Hyperlink"/>
@@ -169,7 +167,7 @@
                 <w:noProof/>
                 <w:webHidden/>
               </w:rPr>
-              <w:instrText xml:space="preserve"> PAGEREF _Toc216532799 \h </w:instrText>
+              <w:instrText xml:space="preserve"> PAGEREF _Toc216618431 \h </w:instrText>
             </w:r>
             <w:r>
               <w:rPr>
@@ -206,14 +204,13 @@
             <w:tabs>
               <w:tab w:val="right" w:leader="dot" w:pos="9016"/>
             </w:tabs>
-            <w:jc w:val="both"/>
             <w:rPr>
               <w:rFonts w:eastAsiaTheme="minorEastAsia"/>
               <w:noProof/>
               <w:lang w:eastAsia="en-GB"/>
             </w:rPr>
           </w:pPr>
-          <w:hyperlink w:anchor="_Toc216532800" w:history="1">
+          <w:hyperlink w:anchor="_Toc216618432" w:history="1">
             <w:r>
               <w:rPr>
                 <w:rStyle w:val="Hyperlink"/>
@@ -240,7 +237,7 @@
                 <w:noProof/>
                 <w:webHidden/>
               </w:rPr>
-              <w:instrText xml:space="preserve"> PAGEREF _Toc216532800 \h </w:instrText>
+              <w:instrText xml:space="preserve"> PAGEREF _Toc216618432 \h </w:instrText>
             </w:r>
             <w:r>
               <w:rPr>
@@ -277,14 +274,13 @@
             <w:tabs>
               <w:tab w:val="right" w:leader="dot" w:pos="9016"/>
             </w:tabs>
-            <w:jc w:val="both"/>
             <w:rPr>
               <w:rFonts w:eastAsiaTheme="minorEastAsia"/>
               <w:noProof/>
               <w:lang w:eastAsia="en-GB"/>
             </w:rPr>
           </w:pPr>
-          <w:hyperlink w:anchor="_Toc216532801" w:history="1">
+          <w:hyperlink w:anchor="_Toc216618433" w:history="1">
             <w:r>
               <w:rPr>
                 <w:rStyle w:val="Hyperlink"/>
@@ -311,7 +307,7 @@
                 <w:noProof/>
                 <w:webHidden/>
               </w:rPr>
-              <w:instrText xml:space="preserve"> PAGEREF _Toc216532801 \h </w:instrText>
+              <w:instrText xml:space="preserve"> PAGEREF _Toc216618433 \h </w:instrText>
             </w:r>
             <w:r>
               <w:rPr>
@@ -348,14 +344,13 @@
             <w:tabs>
               <w:tab w:val="right" w:leader="dot" w:pos="9016"/>
             </w:tabs>
-            <w:jc w:val="both"/>
             <w:rPr>
               <w:rFonts w:eastAsiaTheme="minorEastAsia"/>
               <w:noProof/>
               <w:lang w:eastAsia="en-GB"/>
             </w:rPr>
           </w:pPr>
-          <w:hyperlink w:anchor="_Toc216532802" w:history="1">
+          <w:hyperlink w:anchor="_Toc216618434" w:history="1">
             <w:r>
               <w:rPr>
                 <w:rStyle w:val="Hyperlink"/>
@@ -382,7 +377,7 @@
                 <w:noProof/>
                 <w:webHidden/>
               </w:rPr>
-              <w:instrText xml:space="preserve"> PAGEREF _Toc216532802 \h </w:instrText>
+              <w:instrText xml:space="preserve"> PAGEREF _Toc216618434 \h </w:instrText>
             </w:r>
             <w:r>
               <w:rPr>
@@ -419,14 +414,13 @@
             <w:tabs>
               <w:tab w:val="right" w:leader="dot" w:pos="9016"/>
             </w:tabs>
-            <w:jc w:val="both"/>
             <w:rPr>
               <w:rFonts w:eastAsiaTheme="minorEastAsia"/>
               <w:noProof/>
               <w:lang w:eastAsia="en-GB"/>
             </w:rPr>
           </w:pPr>
-          <w:hyperlink w:anchor="_Toc216532803" w:history="1">
+          <w:hyperlink w:anchor="_Toc216618435" w:history="1">
             <w:r>
               <w:rPr>
                 <w:rStyle w:val="Hyperlink"/>
@@ -453,7 +447,7 @@
                 <w:noProof/>
                 <w:webHidden/>
               </w:rPr>
-              <w:instrText xml:space="preserve"> PAGEREF _Toc216532803 \h </w:instrText>
+              <w:instrText xml:space="preserve"> PAGEREF _Toc216618435 \h </w:instrText>
             </w:r>
             <w:r>
               <w:rPr>
@@ -490,14 +484,13 @@
             <w:tabs>
               <w:tab w:val="right" w:leader="dot" w:pos="9016"/>
             </w:tabs>
-            <w:jc w:val="both"/>
             <w:rPr>
               <w:rFonts w:eastAsiaTheme="minorEastAsia"/>
               <w:noProof/>
               <w:lang w:eastAsia="en-GB"/>
             </w:rPr>
           </w:pPr>
-          <w:hyperlink w:anchor="_Toc216532804" w:history="1">
+          <w:hyperlink w:anchor="_Toc216618436" w:history="1">
             <w:r>
               <w:rPr>
                 <w:rStyle w:val="Hyperlink"/>
@@ -524,7 +517,7 @@
                 <w:noProof/>
                 <w:webHidden/>
               </w:rPr>
-              <w:instrText xml:space="preserve"> PAGEREF _Toc216532804 \h </w:instrText>
+              <w:instrText xml:space="preserve"> PAGEREF _Toc216618436 \h </w:instrText>
             </w:r>
             <w:r>
               <w:rPr>
@@ -561,14 +554,13 @@
             <w:tabs>
               <w:tab w:val="right" w:leader="dot" w:pos="9016"/>
             </w:tabs>
-            <w:jc w:val="both"/>
             <w:rPr>
               <w:rFonts w:eastAsiaTheme="minorEastAsia"/>
               <w:noProof/>
               <w:lang w:eastAsia="en-GB"/>
             </w:rPr>
           </w:pPr>
-          <w:hyperlink w:anchor="_Toc216532805" w:history="1">
+          <w:hyperlink w:anchor="_Toc216618437" w:history="1">
             <w:r>
               <w:rPr>
                 <w:rStyle w:val="Hyperlink"/>
@@ -595,7 +587,7 @@
                 <w:noProof/>
                 <w:webHidden/>
               </w:rPr>
-              <w:instrText xml:space="preserve"> PAGEREF _Toc216532805 \h </w:instrText>
+              <w:instrText xml:space="preserve"> PAGEREF _Toc216618437 \h </w:instrText>
             </w:r>
             <w:r>
               <w:rPr>
@@ -615,7 +607,7 @@
                 <w:noProof/>
                 <w:webHidden/>
               </w:rPr>
-              <w:t>11</w:t>
+              <w:t>10</w:t>
             </w:r>
             <w:r>
               <w:rPr>
@@ -632,14 +624,13 @@
             <w:tabs>
               <w:tab w:val="right" w:leader="dot" w:pos="9016"/>
             </w:tabs>
-            <w:jc w:val="both"/>
             <w:rPr>
               <w:rFonts w:eastAsiaTheme="minorEastAsia"/>
               <w:noProof/>
               <w:lang w:eastAsia="en-GB"/>
             </w:rPr>
           </w:pPr>
-          <w:hyperlink w:anchor="_Toc216532806" w:history="1">
+          <w:hyperlink w:anchor="_Toc216618438" w:history="1">
             <w:r>
               <w:rPr>
                 <w:rStyle w:val="Hyperlink"/>
@@ -666,7 +657,7 @@
                 <w:noProof/>
                 <w:webHidden/>
               </w:rPr>
-              <w:instrText xml:space="preserve"> PAGEREF _Toc216532806 \h </w:instrText>
+              <w:instrText xml:space="preserve"> PAGEREF _Toc216618438 \h </w:instrText>
             </w:r>
             <w:r>
               <w:rPr>
@@ -686,7 +677,7 @@
                 <w:noProof/>
                 <w:webHidden/>
               </w:rPr>
-              <w:t>12</w:t>
+              <w:t>11</w:t>
             </w:r>
             <w:r>
               <w:rPr>
@@ -703,14 +694,13 @@
             <w:tabs>
               <w:tab w:val="right" w:leader="dot" w:pos="9016"/>
             </w:tabs>
-            <w:jc w:val="both"/>
             <w:rPr>
               <w:rFonts w:eastAsiaTheme="minorEastAsia"/>
               <w:noProof/>
               <w:lang w:eastAsia="en-GB"/>
             </w:rPr>
           </w:pPr>
-          <w:hyperlink w:anchor="_Toc216532807" w:history="1">
+          <w:hyperlink w:anchor="_Toc216618439" w:history="1">
             <w:r>
               <w:rPr>
                 <w:rStyle w:val="Hyperlink"/>
@@ -737,7 +727,7 @@
                 <w:noProof/>
                 <w:webHidden/>
               </w:rPr>
-              <w:instrText xml:space="preserve"> PAGEREF _Toc216532807 \h </w:instrText>
+              <w:instrText xml:space="preserve"> PAGEREF _Toc216618439 \h </w:instrText>
             </w:r>
             <w:r>
               <w:rPr>
@@ -757,7 +747,7 @@
                 <w:noProof/>
                 <w:webHidden/>
               </w:rPr>
-              <w:t>13</w:t>
+              <w:t>12</w:t>
             </w:r>
             <w:r>
               <w:rPr>
@@ -774,14 +764,13 @@
             <w:tabs>
               <w:tab w:val="right" w:leader="dot" w:pos="9016"/>
             </w:tabs>
-            <w:jc w:val="both"/>
             <w:rPr>
               <w:rFonts w:eastAsiaTheme="minorEastAsia"/>
               <w:noProof/>
               <w:lang w:eastAsia="en-GB"/>
             </w:rPr>
           </w:pPr>
-          <w:hyperlink w:anchor="_Toc216532808" w:history="1">
+          <w:hyperlink w:anchor="_Toc216618440" w:history="1">
             <w:r>
               <w:rPr>
                 <w:rStyle w:val="Hyperlink"/>
@@ -808,7 +797,7 @@
                 <w:noProof/>
                 <w:webHidden/>
               </w:rPr>
-              <w:instrText xml:space="preserve"> PAGEREF _Toc216532808 \h </w:instrText>
+              <w:instrText xml:space="preserve"> PAGEREF _Toc216618440 \h </w:instrText>
             </w:r>
             <w:r>
               <w:rPr>
@@ -828,7 +817,7 @@
                 <w:noProof/>
                 <w:webHidden/>
               </w:rPr>
-              <w:t>14</w:t>
+              <w:t>13</w:t>
             </w:r>
             <w:r>
               <w:rPr>
@@ -881,12 +870,15 @@
       <w:pPr>
         <w:pStyle w:val="Heading2"/>
       </w:pPr>
-      <w:bookmarkStart w:id="2" w:name="_Toc216532799"/>
+      <w:bookmarkStart w:id="2" w:name="_Toc216618431"/>
       <w:r>
         <w:lastRenderedPageBreak/>
         <w:t>Picture of the website</w:t>
       </w:r>
       <w:r>
+        <w:rPr>
+          <w:noProof/>
+        </w:rPr>
         <w:drawing>
           <wp:inline distT="0" distB="0" distL="0" distR="0" wp14:anchorId="28126A86" wp14:editId="66AA623D">
             <wp:extent cx="5731510" cy="2743200"/>
@@ -930,7 +922,7 @@
         <w:pStyle w:val="Heading3"/>
         <w:jc w:val="both"/>
       </w:pPr>
-      <w:bookmarkStart w:id="3" w:name="_Toc216532800"/>
+      <w:bookmarkStart w:id="3" w:name="_Toc216618432"/>
       <w:r>
         <w:t>Product rendering</w:t>
       </w:r>
@@ -941,6 +933,9 @@
         <w:jc w:val="both"/>
       </w:pPr>
       <w:r>
+        <w:rPr>
+          <w:noProof/>
+        </w:rPr>
         <w:drawing>
           <wp:inline distT="0" distB="0" distL="0" distR="0" wp14:anchorId="6354C234" wp14:editId="01C55DD4">
             <wp:extent cx="5731510" cy="1648460"/>
@@ -994,6 +989,9 @@
         <w:jc w:val="both"/>
       </w:pPr>
       <w:r>
+        <w:rPr>
+          <w:noProof/>
+        </w:rPr>
         <w:lastRenderedPageBreak/>
         <w:drawing>
           <wp:inline distT="0" distB="0" distL="0" distR="0" wp14:anchorId="0536EE6F" wp14:editId="76BCD740">
@@ -1072,6 +1070,9 @@
         <w:jc w:val="both"/>
       </w:pPr>
       <w:r>
+        <w:rPr>
+          <w:noProof/>
+        </w:rPr>
         <w:drawing>
           <wp:inline distT="0" distB="0" distL="0" distR="0" wp14:anchorId="513AAD5B" wp14:editId="25452BE4">
             <wp:extent cx="5731510" cy="1958975"/>
@@ -1114,6 +1115,9 @@
         <w:jc w:val="both"/>
       </w:pPr>
       <w:r>
+        <w:rPr>
+          <w:noProof/>
+        </w:rPr>
         <w:lastRenderedPageBreak/>
         <w:drawing>
           <wp:inline distT="0" distB="0" distL="0" distR="0" wp14:anchorId="2FFBFA1C" wp14:editId="207FB86A">
@@ -1157,6 +1161,9 @@
         <w:jc w:val="both"/>
       </w:pPr>
       <w:r>
+        <w:rPr>
+          <w:noProof/>
+        </w:rPr>
         <w:drawing>
           <wp:inline distT="0" distB="0" distL="0" distR="0" wp14:anchorId="194F80AB" wp14:editId="28EF584C">
             <wp:extent cx="5731510" cy="2277110"/>
@@ -1237,7 +1244,7 @@
         <w:pStyle w:val="Heading2"/>
         <w:jc w:val="both"/>
       </w:pPr>
-      <w:bookmarkStart w:id="4" w:name="_Toc216532801"/>
+      <w:bookmarkStart w:id="4" w:name="_Toc216618433"/>
       <w:r>
         <w:lastRenderedPageBreak/>
         <w:t>Bootstrap components</w:t>
@@ -1249,9 +1256,9 @@
         <w:pStyle w:val="Heading3"/>
         <w:jc w:val="both"/>
       </w:pPr>
-      <w:bookmarkStart w:id="5" w:name="_Toc216532802"/>
-      <w:r>
-        <w:t>Nav-bar:</w:t>
+      <w:bookmarkStart w:id="5" w:name="_Toc216618434"/>
+      <w:r>
+        <w:t>Nav-bar</w:t>
       </w:r>
       <w:bookmarkEnd w:id="5"/>
     </w:p>
@@ -1311,9 +1318,143 @@
     <w:p>
       <w:pPr>
         <w:pStyle w:val="Heading3"/>
-        <w:jc w:val="both"/>
-      </w:pPr>
-      <w:bookmarkStart w:id="6" w:name="_Toc216532803"/>
+      </w:pPr>
+      <w:r>
+        <w:lastRenderedPageBreak/>
+        <w:t>Cards</w:t>
+      </w:r>
+    </w:p>
+    <w:p>
+      <w:r>
+        <w:drawing>
+          <wp:inline distT="0" distB="0" distL="0" distR="0" wp14:anchorId="63D662EE" wp14:editId="3DC2A5A3">
+            <wp:extent cx="1932720" cy="3228109"/>
+            <wp:effectExtent l="0" t="0" r="0" b="0"/>
+            <wp:docPr id="1065292686" name="Picture 1" descr="A solar light kit with text&#10;&#10;AI-generated content may be incorrect."/>
+            <wp:cNvGraphicFramePr>
+              <a:graphicFrameLocks xmlns:a="http://schemas.openxmlformats.org/drawingml/2006/main" noChangeAspect="1"/>
+            </wp:cNvGraphicFramePr>
+            <a:graphic xmlns:a="http://schemas.openxmlformats.org/drawingml/2006/main">
+              <a:graphicData uri="http://schemas.openxmlformats.org/drawingml/2006/picture">
+                <pic:pic xmlns:pic="http://schemas.openxmlformats.org/drawingml/2006/picture">
+                  <pic:nvPicPr>
+                    <pic:cNvPr id="1065292686" name="Picture 1" descr="A solar light kit with text&#10;&#10;AI-generated content may be incorrect."/>
+                    <pic:cNvPicPr/>
+                  </pic:nvPicPr>
+                  <pic:blipFill>
+                    <a:blip r:embed="rId15"/>
+                    <a:stretch>
+                      <a:fillRect/>
+                    </a:stretch>
+                  </pic:blipFill>
+                  <pic:spPr>
+                    <a:xfrm>
+                      <a:off x="0" y="0"/>
+                      <a:ext cx="1938849" cy="3238346"/>
+                    </a:xfrm>
+                    <a:prstGeom prst="rect">
+                      <a:avLst/>
+                    </a:prstGeom>
+                  </pic:spPr>
+                </pic:pic>
+              </a:graphicData>
+            </a:graphic>
+          </wp:inline>
+        </w:drawing>
+      </w:r>
+    </w:p>
+    <w:p>
+      <w:r>
+        <w:drawing>
+          <wp:inline distT="0" distB="0" distL="0" distR="0" wp14:anchorId="3867AC61" wp14:editId="6ECDB744">
+            <wp:extent cx="5731510" cy="1673860"/>
+            <wp:effectExtent l="0" t="0" r="2540" b="2540"/>
+            <wp:docPr id="1708953512" name="Picture 1" descr="A computer code on a black background&#10;&#10;AI-generated content may be incorrect."/>
+            <wp:cNvGraphicFramePr>
+              <a:graphicFrameLocks xmlns:a="http://schemas.openxmlformats.org/drawingml/2006/main" noChangeAspect="1"/>
+            </wp:cNvGraphicFramePr>
+            <a:graphic xmlns:a="http://schemas.openxmlformats.org/drawingml/2006/main">
+              <a:graphicData uri="http://schemas.openxmlformats.org/drawingml/2006/picture">
+                <pic:pic xmlns:pic="http://schemas.openxmlformats.org/drawingml/2006/picture">
+                  <pic:nvPicPr>
+                    <pic:cNvPr id="1708953512" name="Picture 1" descr="A computer code on a black background&#10;&#10;AI-generated content may be incorrect."/>
+                    <pic:cNvPicPr/>
+                  </pic:nvPicPr>
+                  <pic:blipFill>
+                    <a:blip r:embed="rId16"/>
+                    <a:stretch>
+                      <a:fillRect/>
+                    </a:stretch>
+                  </pic:blipFill>
+                  <pic:spPr>
+                    <a:xfrm>
+                      <a:off x="0" y="0"/>
+                      <a:ext cx="5731510" cy="1673860"/>
+                    </a:xfrm>
+                    <a:prstGeom prst="rect">
+                      <a:avLst/>
+                    </a:prstGeom>
+                  </pic:spPr>
+                </pic:pic>
+              </a:graphicData>
+            </a:graphic>
+          </wp:inline>
+        </w:drawing>
+      </w:r>
+    </w:p>
+    <w:p>
+      <w:r>
+        <w:t>Default bootstrap card component with transform-translate3D</w:t>
+      </w:r>
+      <w:r>
+        <w:t xml:space="preserve"> hover effect on it so if the cursor is on the card it gets bigger</w:t>
+      </w:r>
+    </w:p>
+    <w:p>
+      <w:r>
+        <w:drawing>
+          <wp:inline distT="0" distB="0" distL="0" distR="0" wp14:anchorId="1612A82B" wp14:editId="3CC357A6">
+            <wp:extent cx="4029637" cy="790685"/>
+            <wp:effectExtent l="0" t="0" r="9525" b="9525"/>
+            <wp:docPr id="1221018742" name="Picture 1" descr="A black background with white text&#10;&#10;AI-generated content may be incorrect."/>
+            <wp:cNvGraphicFramePr>
+              <a:graphicFrameLocks xmlns:a="http://schemas.openxmlformats.org/drawingml/2006/main" noChangeAspect="1"/>
+            </wp:cNvGraphicFramePr>
+            <a:graphic xmlns:a="http://schemas.openxmlformats.org/drawingml/2006/main">
+              <a:graphicData uri="http://schemas.openxmlformats.org/drawingml/2006/picture">
+                <pic:pic xmlns:pic="http://schemas.openxmlformats.org/drawingml/2006/picture">
+                  <pic:nvPicPr>
+                    <pic:cNvPr id="1221018742" name="Picture 1" descr="A black background with white text&#10;&#10;AI-generated content may be incorrect."/>
+                    <pic:cNvPicPr/>
+                  </pic:nvPicPr>
+                  <pic:blipFill>
+                    <a:blip r:embed="rId17"/>
+                    <a:stretch>
+                      <a:fillRect/>
+                    </a:stretch>
+                  </pic:blipFill>
+                  <pic:spPr>
+                    <a:xfrm>
+                      <a:off x="0" y="0"/>
+                      <a:ext cx="4029637" cy="790685"/>
+                    </a:xfrm>
+                    <a:prstGeom prst="rect">
+                      <a:avLst/>
+                    </a:prstGeom>
+                  </pic:spPr>
+                </pic:pic>
+              </a:graphicData>
+            </a:graphic>
+          </wp:inline>
+        </w:drawing>
+      </w:r>
+    </w:p>
+    <w:p>
+      <w:pPr>
+        <w:pStyle w:val="Heading3"/>
+        <w:jc w:val="both"/>
+      </w:pPr>
+      <w:bookmarkStart w:id="6" w:name="_Toc216618435"/>
       <w:r>
         <w:lastRenderedPageBreak/>
         <w:t>Shopping Cart Modal</w:t>
@@ -1325,6 +1466,9 @@
         <w:jc w:val="both"/>
       </w:pPr>
       <w:r>
+        <w:rPr>
+          <w:noProof/>
+        </w:rPr>
         <w:drawing>
           <wp:inline distT="0" distB="0" distL="0" distR="0" wp14:anchorId="3941BDD5" wp14:editId="110095B9">
             <wp:extent cx="5731510" cy="3479165"/>
@@ -1341,7 +1485,7 @@
                     <pic:cNvPicPr/>
                   </pic:nvPicPr>
                   <pic:blipFill>
-                    <a:blip r:embed="rId15"/>
+                    <a:blip r:embed="rId18"/>
                     <a:stretch>
                       <a:fillRect/>
                     </a:stretch>
@@ -1367,6 +1511,9 @@
         <w:jc w:val="both"/>
       </w:pPr>
       <w:r>
+        <w:rPr>
+          <w:noProof/>
+        </w:rPr>
         <w:drawing>
           <wp:inline distT="0" distB="0" distL="0" distR="0" wp14:anchorId="32B7992E" wp14:editId="710368E5">
             <wp:extent cx="5731510" cy="2009140"/>
@@ -1383,7 +1530,7 @@
                     <pic:cNvPicPr/>
                   </pic:nvPicPr>
                   <pic:blipFill>
-                    <a:blip r:embed="rId16"/>
+                    <a:blip r:embed="rId19"/>
                     <a:stretch>
                       <a:fillRect/>
                     </a:stretch>
@@ -1444,6 +1591,9 @@
         <w:jc w:val="both"/>
       </w:pPr>
       <w:r>
+        <w:rPr>
+          <w:noProof/>
+        </w:rPr>
         <w:drawing>
           <wp:inline distT="0" distB="0" distL="0" distR="0" wp14:anchorId="6ED4BE51" wp14:editId="347113DF">
             <wp:extent cx="5731510" cy="3117215"/>
@@ -1460,7 +1610,7 @@
                     <pic:cNvPicPr/>
                   </pic:nvPicPr>
                   <pic:blipFill>
-                    <a:blip r:embed="rId17"/>
+                    <a:blip r:embed="rId20"/>
                     <a:stretch>
                       <a:fillRect/>
                     </a:stretch>
@@ -1497,6 +1647,9 @@
         <w:jc w:val="both"/>
       </w:pPr>
       <w:r>
+        <w:rPr>
+          <w:noProof/>
+        </w:rPr>
         <w:drawing>
           <wp:inline distT="0" distB="0" distL="0" distR="0" wp14:anchorId="1CAF6CA1" wp14:editId="3A7C6E46">
             <wp:extent cx="5731510" cy="3841115"/>
@@ -1513,7 +1666,7 @@
                     <pic:cNvPicPr/>
                   </pic:nvPicPr>
                   <pic:blipFill>
-                    <a:blip r:embed="rId18"/>
+                    <a:blip r:embed="rId21"/>
                     <a:stretch>
                       <a:fillRect/>
                     </a:stretch>
@@ -1559,6 +1712,9 @@
         <w:jc w:val="both"/>
       </w:pPr>
       <w:r>
+        <w:rPr>
+          <w:noProof/>
+        </w:rPr>
         <w:drawing>
           <wp:inline distT="0" distB="0" distL="0" distR="0" wp14:anchorId="46A18F53" wp14:editId="21F21EF2">
             <wp:extent cx="5649113" cy="2572109"/>
@@ -1575,7 +1731,7 @@
                     <pic:cNvPicPr/>
                   </pic:nvPicPr>
                   <pic:blipFill>
-                    <a:blip r:embed="rId19"/>
+                    <a:blip r:embed="rId22"/>
                     <a:stretch>
                       <a:fillRect/>
                     </a:stretch>
@@ -1642,6 +1798,9 @@
         <w:jc w:val="both"/>
       </w:pPr>
       <w:r>
+        <w:rPr>
+          <w:noProof/>
+        </w:rPr>
         <w:drawing>
           <wp:inline distT="0" distB="0" distL="0" distR="0" wp14:anchorId="6222F5F2" wp14:editId="2A4D5EAC">
             <wp:extent cx="5731510" cy="2483485"/>
@@ -1658,7 +1817,7 @@
                     <pic:cNvPicPr/>
                   </pic:nvPicPr>
                   <pic:blipFill>
-                    <a:blip r:embed="rId20"/>
+                    <a:blip r:embed="rId23"/>
                     <a:stretch>
                       <a:fillRect/>
                     </a:stretch>
@@ -1696,6 +1855,9 @@
         <w:jc w:val="both"/>
       </w:pPr>
       <w:r>
+        <w:rPr>
+          <w:noProof/>
+        </w:rPr>
         <w:drawing>
           <wp:inline distT="0" distB="0" distL="0" distR="0" wp14:anchorId="4AB08D32" wp14:editId="285ACC77">
             <wp:extent cx="3010320" cy="1143160"/>
@@ -1712,7 +1874,7 @@
                     <pic:cNvPicPr/>
                   </pic:nvPicPr>
                   <pic:blipFill>
-                    <a:blip r:embed="rId21"/>
+                    <a:blip r:embed="rId24"/>
                     <a:stretch>
                       <a:fillRect/>
                     </a:stretch>
@@ -1746,7 +1908,7 @@
         <w:pStyle w:val="Heading3"/>
         <w:jc w:val="both"/>
       </w:pPr>
-      <w:bookmarkStart w:id="7" w:name="_Toc216532804"/>
+      <w:bookmarkStart w:id="7" w:name="_Toc216618436"/>
       <w:r>
         <w:t>Add to Cart button/Bootstrap Buttons</w:t>
       </w:r>
@@ -1757,6 +1919,9 @@
         <w:jc w:val="both"/>
       </w:pPr>
       <w:r>
+        <w:rPr>
+          <w:noProof/>
+        </w:rPr>
         <w:drawing>
           <wp:inline distT="0" distB="0" distL="0" distR="0" wp14:anchorId="1BE350BF" wp14:editId="02904DD7">
             <wp:extent cx="1686160" cy="523948"/>
@@ -1773,7 +1938,7 @@
                     <pic:cNvPicPr/>
                   </pic:nvPicPr>
                   <pic:blipFill>
-                    <a:blip r:embed="rId22"/>
+                    <a:blip r:embed="rId25"/>
                     <a:stretch>
                       <a:fillRect/>
                     </a:stretch>
@@ -1807,6 +1972,9 @@
         <w:jc w:val="both"/>
       </w:pPr>
       <w:r>
+        <w:rPr>
+          <w:noProof/>
+        </w:rPr>
         <w:drawing>
           <wp:inline distT="0" distB="0" distL="0" distR="0" wp14:anchorId="10BAF7FA" wp14:editId="334DC034">
             <wp:extent cx="5534797" cy="3686689"/>
@@ -1823,7 +1991,7 @@
                     <pic:cNvPicPr/>
                   </pic:nvPicPr>
                   <pic:blipFill>
-                    <a:blip r:embed="rId23"/>
+                    <a:blip r:embed="rId26"/>
                     <a:stretch>
                       <a:fillRect/>
                     </a:stretch>
@@ -1867,7 +2035,7 @@
         <w:pStyle w:val="Heading3"/>
         <w:jc w:val="both"/>
       </w:pPr>
-      <w:bookmarkStart w:id="8" w:name="_Toc216532805"/>
+      <w:bookmarkStart w:id="8" w:name="_Toc216618437"/>
       <w:r>
         <w:t>Checkout Modal</w:t>
       </w:r>
@@ -1887,6 +2055,9 @@
         <w:jc w:val="both"/>
       </w:pPr>
       <w:r>
+        <w:rPr>
+          <w:noProof/>
+        </w:rPr>
         <w:drawing>
           <wp:inline distT="0" distB="0" distL="0" distR="0" wp14:anchorId="732E1992" wp14:editId="4FD9FD4C">
             <wp:extent cx="5731510" cy="2694305"/>
@@ -1903,7 +2074,7 @@
                     <pic:cNvPicPr/>
                   </pic:nvPicPr>
                   <pic:blipFill>
-                    <a:blip r:embed="rId24"/>
+                    <a:blip r:embed="rId27"/>
                     <a:stretch>
                       <a:fillRect/>
                     </a:stretch>
@@ -1948,6 +2119,9 @@
         <w:jc w:val="both"/>
       </w:pPr>
       <w:r>
+        <w:rPr>
+          <w:noProof/>
+        </w:rPr>
         <w:drawing>
           <wp:inline distT="0" distB="0" distL="0" distR="0" wp14:anchorId="0CE5F8CC" wp14:editId="199AE12A">
             <wp:extent cx="5731510" cy="3154680"/>
@@ -1964,7 +2138,7 @@
                     <pic:cNvPicPr/>
                   </pic:nvPicPr>
                   <pic:blipFill>
-                    <a:blip r:embed="rId25"/>
+                    <a:blip r:embed="rId28"/>
                     <a:stretch>
                       <a:fillRect/>
                     </a:stretch>
@@ -1990,7 +2164,7 @@
         <w:pStyle w:val="Heading3"/>
         <w:jc w:val="both"/>
       </w:pPr>
-      <w:bookmarkStart w:id="9" w:name="_Toc216532806"/>
+      <w:bookmarkStart w:id="9" w:name="_Toc216618438"/>
       <w:r>
         <w:lastRenderedPageBreak/>
         <w:t>Confirm Modal</w:t>
@@ -2002,6 +2176,9 @@
         <w:jc w:val="both"/>
       </w:pPr>
       <w:r>
+        <w:rPr>
+          <w:noProof/>
+        </w:rPr>
         <w:drawing>
           <wp:inline distT="0" distB="0" distL="0" distR="0" wp14:anchorId="094210D7" wp14:editId="6C084F5D">
             <wp:extent cx="5731510" cy="3084830"/>
@@ -2018,7 +2195,7 @@
                     <pic:cNvPicPr/>
                   </pic:nvPicPr>
                   <pic:blipFill>
-                    <a:blip r:embed="rId26"/>
+                    <a:blip r:embed="rId29"/>
                     <a:stretch>
                       <a:fillRect/>
                     </a:stretch>
@@ -2060,7 +2237,7 @@
         <w:pStyle w:val="Heading2"/>
         <w:jc w:val="both"/>
       </w:pPr>
-      <w:bookmarkStart w:id="10" w:name="_Toc216532807"/>
+      <w:bookmarkStart w:id="10" w:name="_Toc216618439"/>
       <w:r>
         <w:lastRenderedPageBreak/>
         <w:t>Scrolling Animation</w:t>
@@ -2072,6 +2249,9 @@
         <w:jc w:val="both"/>
       </w:pPr>
       <w:r>
+        <w:rPr>
+          <w:noProof/>
+        </w:rPr>
         <w:drawing>
           <wp:inline distT="0" distB="0" distL="0" distR="0" wp14:anchorId="1EDF3DB4" wp14:editId="6F1E7869">
             <wp:extent cx="4363059" cy="7192379"/>
@@ -2088,7 +2268,7 @@
                     <pic:cNvPicPr/>
                   </pic:nvPicPr>
                   <pic:blipFill>
-                    <a:blip r:embed="rId27"/>
+                    <a:blip r:embed="rId30"/>
                     <a:stretch>
                       <a:fillRect/>
                     </a:stretch>
@@ -2114,6 +2294,9 @@
         <w:jc w:val="both"/>
       </w:pPr>
       <w:r>
+        <w:rPr>
+          <w:noProof/>
+        </w:rPr>
         <w:lastRenderedPageBreak/>
         <w:drawing>
           <wp:inline distT="0" distB="0" distL="0" distR="0" wp14:anchorId="3C3DE85D" wp14:editId="589CA6B7">
@@ -2131,7 +2314,7 @@
                     <pic:cNvPicPr/>
                   </pic:nvPicPr>
                   <pic:blipFill>
-                    <a:blip r:embed="rId28"/>
+                    <a:blip r:embed="rId31"/>
                     <a:stretch>
                       <a:fillRect/>
                     </a:stretch>
@@ -2171,7 +2354,7 @@
         <w:pStyle w:val="Heading2"/>
         <w:jc w:val="both"/>
       </w:pPr>
-      <w:bookmarkStart w:id="11" w:name="_Toc216532808"/>
+      <w:bookmarkStart w:id="11" w:name="_Toc216618440"/>
       <w:r>
         <w:t>Sources</w:t>
       </w:r>
@@ -2181,7 +2364,7 @@
       <w:r>
         <w:t xml:space="preserve">Scrolling text: </w:t>
       </w:r>
-      <w:hyperlink r:id="rId29" w:history="1">
+      <w:hyperlink r:id="rId32" w:history="1">
         <w:r>
           <w:rPr>
             <w:rStyle w:val="Hyperlink"/>
@@ -2194,7 +2377,7 @@
       <w:r>
         <w:t xml:space="preserve">Bootstrap Card: </w:t>
       </w:r>
-      <w:hyperlink r:id="rId30" w:history="1">
+      <w:hyperlink r:id="rId33" w:history="1">
         <w:r>
           <w:rPr>
             <w:rStyle w:val="Hyperlink"/>
@@ -2207,7 +2390,7 @@
       <w:r>
         <w:t xml:space="preserve">Bootstrap Button: </w:t>
       </w:r>
-      <w:hyperlink r:id="rId31" w:history="1">
+      <w:hyperlink r:id="rId34" w:history="1">
         <w:r>
           <w:rPr>
             <w:rStyle w:val="Hyperlink"/>
@@ -2220,7 +2403,7 @@
       <w:r>
         <w:t xml:space="preserve">Popup Modal: </w:t>
       </w:r>
-      <w:hyperlink r:id="rId32" w:anchor="how-it-works" w:history="1">
+      <w:hyperlink r:id="rId35" w:anchor="how-it-works" w:history="1">
         <w:r>
           <w:rPr>
             <w:rStyle w:val="Hyperlink"/>
@@ -2239,7 +2422,7 @@
       <w:r>
         <w:t xml:space="preserve">: </w:t>
       </w:r>
-      <w:hyperlink r:id="rId33" w:history="1">
+      <w:hyperlink r:id="rId36" w:history="1">
         <w:r>
           <w:rPr>
             <w:rStyle w:val="Hyperlink"/>
@@ -2252,7 +2435,7 @@
       <w:r>
         <w:t xml:space="preserve">Bootstrap table: </w:t>
       </w:r>
-      <w:hyperlink r:id="rId34" w:history="1">
+      <w:hyperlink r:id="rId37" w:history="1">
         <w:r>
           <w:rPr>
             <w:rStyle w:val="Hyperlink"/>
@@ -2265,7 +2448,7 @@
       <w:r>
         <w:t xml:space="preserve">Color combination idea: </w:t>
       </w:r>
-      <w:hyperlink r:id="rId35" w:history="1">
+      <w:hyperlink r:id="rId38" w:history="1">
         <w:r>
           <w:rPr>
             <w:rStyle w:val="Hyperlink"/>
@@ -2278,7 +2461,7 @@
       <w:r>
         <w:t xml:space="preserve">Gradient navbar background colors: </w:t>
       </w:r>
-      <w:hyperlink r:id="rId36" w:history="1">
+      <w:hyperlink r:id="rId39" w:history="1">
         <w:r>
           <w:rPr>
             <w:rStyle w:val="Hyperlink"/>
@@ -2291,7 +2474,7 @@
       <w:r>
         <w:t xml:space="preserve">Javascript reduce method: </w:t>
       </w:r>
-      <w:hyperlink r:id="rId37" w:history="1">
+      <w:hyperlink r:id="rId40" w:history="1">
         <w:r>
           <w:rPr>
             <w:rStyle w:val="Hyperlink"/>
@@ -2304,7 +2487,7 @@
       <w:r>
         <w:t xml:space="preserve">Fading cards animation idea: </w:t>
       </w:r>
-      <w:hyperlink r:id="rId38" w:history="1">
+      <w:hyperlink r:id="rId41" w:history="1">
         <w:r>
           <w:rPr>
             <w:rStyle w:val="Hyperlink"/>
@@ -2314,7 +2497,7 @@
       </w:hyperlink>
     </w:p>
     <w:sectPr>
-      <w:footerReference w:type="default" r:id="rId39"/>
+      <w:footerReference w:type="default" r:id="rId42"/>
       <w:pgSz w:w="11906" w:h="16838"/>
       <w:pgMar w:top="1440" w:right="1440" w:bottom="1440" w:left="1440" w:header="708" w:footer="708" w:gutter="0"/>
       <w:cols w:space="708"/>

</xml_diff>